<commit_message>
docs(infosec/lab#8): :books: update report
</commit_message>
<xml_diff>
--- a/7 инфобез/лабораторные/lab8/docs/report.docx
+++ b/7 инфобез/лабораторные/lab8/docs/report.docx
@@ -591,7 +591,7 @@
           <w:szCs w:val="28"/>
           <w:rtl w:val="0"/>
         </w:rPr>
-        <w:t xml:space="preserve">). Был введён мой основной email-адрес: </w:t>
+        <w:t xml:space="preserve">). Так как никакой из моих основных email-адресов не был найден в утечках, я проверю на сайте </w:t>
       </w:r>
       <w:hyperlink r:id="rId7">
         <w:r>
@@ -603,7 +603,7 @@
             <w:u w:val="single"/>
             <w:rtl w:val="0"/>
           </w:rPr>
-          <w:t xml:space="preserve">maximbarsukov@bk.ru</w:t>
+          <w:t xml:space="preserve">olga_neijko@mail.ru</w:t>
         </w:r>
       </w:hyperlink>
       <w:r>
@@ -613,25 +613,35 @@
           <w:szCs w:val="28"/>
           <w:rtl w:val="0"/>
         </w:rPr>
-        <w:t xml:space="preserve">. Как видно на рисунке 1, данные не были обнаружены в утечках.</w:t>
-      </w:r>
-    </w:p>
-    <w:p>
-      <w:pPr>
-        <w:rPr>
-          <w:rFonts w:ascii="Times New Roman" w:cs="Times New Roman" w:eastAsia="Times New Roman" w:hAnsi="Times New Roman"/>
-          <w:sz w:val="28"/>
-          <w:szCs w:val="28"/>
-        </w:rPr>
-      </w:pPr>
-      <w:r>
-        <w:rPr>
-          <w:rtl w:val="0"/>
-        </w:rPr>
-      </w:r>
-    </w:p>
-    <w:p>
-      <w:pPr>
+        <w:t xml:space="preserve"> (почта одного из родителей)</w:t>
+      </w:r>
+      <w:r>
+        <w:rPr>
+          <w:rFonts w:ascii="Times New Roman" w:cs="Times New Roman" w:eastAsia="Times New Roman" w:hAnsi="Times New Roman"/>
+          <w:sz w:val="28"/>
+          <w:szCs w:val="28"/>
+          <w:rtl w:val="0"/>
+        </w:rPr>
+        <w:t xml:space="preserve">. Как видно на рисунке 1, почта фигурирует в пяти утечках, произошедших в период с 2017 по 2022 год.</w:t>
+      </w:r>
+    </w:p>
+    <w:p>
+      <w:pPr>
+        <w:rPr>
+          <w:rFonts w:ascii="Times New Roman" w:cs="Times New Roman" w:eastAsia="Times New Roman" w:hAnsi="Times New Roman"/>
+          <w:sz w:val="28"/>
+          <w:szCs w:val="28"/>
+        </w:rPr>
+      </w:pPr>
+      <w:r>
+        <w:rPr>
+          <w:rtl w:val="0"/>
+        </w:rPr>
+      </w:r>
+    </w:p>
+    <w:p>
+      <w:pPr>
+        <w:jc w:val="center"/>
         <w:rPr>
           <w:rFonts w:ascii="Times New Roman" w:cs="Times New Roman" w:eastAsia="Times New Roman" w:hAnsi="Times New Roman"/>
           <w:sz w:val="28"/>
@@ -646,7 +656,7 @@
         </w:rPr>
         <w:drawing>
           <wp:inline distB="114300" distT="114300" distL="114300" distR="114300">
-            <wp:extent cx="5939480" cy="3429000"/>
+            <wp:extent cx="5020628" cy="3532140"/>
             <wp:effectExtent b="0" l="0" r="0" t="0"/>
             <wp:docPr id="2" name="image2.png"/>
             <a:graphic>
@@ -666,7 +676,7 @@
                   <pic:spPr>
                     <a:xfrm>
                       <a:off x="0" y="0"/>
-                      <a:ext cx="5939480" cy="3429000"/>
+                      <a:ext cx="5020628" cy="3532140"/>
                     </a:xfrm>
                     <a:prstGeom prst="rect"/>
                     <a:ln/>
@@ -718,17 +728,34 @@
     </w:p>
     <w:p>
       <w:pPr>
-        <w:pStyle w:val="Heading2"/>
-        <w:spacing w:after="0" w:line="480" w:lineRule="auto"/>
-        <w:jc w:val="both"/>
-        <w:rPr>
-          <w:rFonts w:ascii="Times New Roman" w:cs="Times New Roman" w:eastAsia="Times New Roman" w:hAnsi="Times New Roman"/>
-          <w:sz w:val="28"/>
-          <w:szCs w:val="28"/>
-        </w:rPr>
-      </w:pPr>
-      <w:bookmarkStart w:colFirst="0" w:colLast="0" w:name="_xypypuasnk8s" w:id="2"/>
-      <w:bookmarkEnd w:id="2"/>
+        <w:ind w:firstLine="720"/>
+        <w:jc w:val="both"/>
+        <w:rPr>
+          <w:rFonts w:ascii="Times New Roman" w:cs="Times New Roman" w:eastAsia="Times New Roman" w:hAnsi="Times New Roman"/>
+          <w:sz w:val="28"/>
+          <w:szCs w:val="28"/>
+        </w:rPr>
+      </w:pPr>
+      <w:r>
+        <w:rPr>
+          <w:rFonts w:ascii="Times New Roman" w:cs="Times New Roman" w:eastAsia="Times New Roman" w:hAnsi="Times New Roman"/>
+          <w:sz w:val="28"/>
+          <w:szCs w:val="28"/>
+          <w:rtl w:val="0"/>
+        </w:rPr>
+        <w:t xml:space="preserve">Утечки произошли в сервисах Online Trade, CDEK, и MyHeritage, а также были обнаружены в коллекциях Cit0day и Collection #1.</w:t>
+      </w:r>
+    </w:p>
+    <w:p>
+      <w:pPr>
+        <w:ind w:firstLine="720"/>
+        <w:jc w:val="both"/>
+        <w:rPr>
+          <w:rFonts w:ascii="Times New Roman" w:cs="Times New Roman" w:eastAsia="Times New Roman" w:hAnsi="Times New Roman"/>
+          <w:sz w:val="28"/>
+          <w:szCs w:val="28"/>
+        </w:rPr>
+      </w:pPr>
       <w:r>
         <w:br w:type="page"/>
       </w:r>
@@ -740,71 +767,27 @@
     </w:p>
     <w:p>
       <w:pPr>
-        <w:pStyle w:val="Heading2"/>
-        <w:spacing w:after="0" w:line="480" w:lineRule="auto"/>
-        <w:jc w:val="both"/>
-        <w:rPr>
-          <w:rFonts w:ascii="Times New Roman" w:cs="Times New Roman" w:eastAsia="Times New Roman" w:hAnsi="Times New Roman"/>
-          <w:sz w:val="28"/>
-          <w:szCs w:val="28"/>
-        </w:rPr>
-      </w:pPr>
-      <w:bookmarkStart w:colFirst="0" w:colLast="0" w:name="_eyal6xhhy05g" w:id="3"/>
-      <w:bookmarkEnd w:id="3"/>
-      <w:r>
-        <w:rPr>
-          <w:rFonts w:ascii="Times New Roman" w:cs="Times New Roman" w:eastAsia="Times New Roman" w:hAnsi="Times New Roman"/>
-          <w:sz w:val="28"/>
-          <w:szCs w:val="28"/>
-          <w:rtl w:val="0"/>
-        </w:rPr>
-        <w:t xml:space="preserve">Аудит публичных данных в социальных сетях</w:t>
+        <w:ind w:firstLine="720"/>
+        <w:jc w:val="both"/>
+        <w:rPr>
+          <w:rFonts w:ascii="Times New Roman" w:cs="Times New Roman" w:eastAsia="Times New Roman" w:hAnsi="Times New Roman"/>
+          <w:sz w:val="28"/>
+          <w:szCs w:val="28"/>
+        </w:rPr>
+      </w:pPr>
+      <w:r>
+        <w:rPr>
+          <w:rFonts w:ascii="Times New Roman" w:cs="Times New Roman" w:eastAsia="Times New Roman" w:hAnsi="Times New Roman"/>
+          <w:sz w:val="28"/>
+          <w:szCs w:val="28"/>
+          <w:rtl w:val="0"/>
+        </w:rPr>
+        <w:t xml:space="preserve">В сервисе Online Trade скомпрометированы данные: дата рождения, email, IP-адреса, хэши паролей (MD5), имя, номер телефона (рисунок 2):</w:t>
       </w:r>
     </w:p>
     <w:p>
       <w:pPr>
         <w:ind w:left="0" w:firstLine="0"/>
-        <w:jc w:val="both"/>
-        <w:rPr>
-          <w:rFonts w:ascii="Times New Roman" w:cs="Times New Roman" w:eastAsia="Times New Roman" w:hAnsi="Times New Roman"/>
-          <w:sz w:val="28"/>
-          <w:szCs w:val="28"/>
-        </w:rPr>
-      </w:pPr>
-      <w:r>
-        <w:rPr>
-          <w:rFonts w:ascii="Times New Roman" w:cs="Times New Roman" w:eastAsia="Times New Roman" w:hAnsi="Times New Roman"/>
-          <w:sz w:val="28"/>
-          <w:szCs w:val="28"/>
-          <w:rtl w:val="0"/>
-        </w:rPr>
-        <w:tab/>
-        <w:t xml:space="preserve">Проведен анализ профилей в следующих платформах:</w:t>
-      </w:r>
-    </w:p>
-    <w:p>
-      <w:pPr>
-        <w:ind w:left="0" w:firstLine="720"/>
-        <w:jc w:val="both"/>
-        <w:rPr>
-          <w:rFonts w:ascii="Times New Roman" w:cs="Times New Roman" w:eastAsia="Times New Roman" w:hAnsi="Times New Roman"/>
-          <w:sz w:val="28"/>
-          <w:szCs w:val="28"/>
-        </w:rPr>
-      </w:pPr>
-      <w:r>
-        <w:rPr>
-          <w:rFonts w:ascii="Times New Roman" w:cs="Times New Roman" w:eastAsia="Times New Roman" w:hAnsi="Times New Roman"/>
-          <w:sz w:val="28"/>
-          <w:szCs w:val="28"/>
-          <w:rtl w:val="0"/>
-        </w:rPr>
-        <w:t xml:space="preserve">1) ВКонтакте: публично доступны только фамилия и имя, видно подписки на группы, связанные с ИТМО (то есть можно предположить город и учебное заведение), как показано на рисунке 2. </w:t>
-      </w:r>
-    </w:p>
-    <w:p>
-      <w:pPr>
-        <w:ind w:left="0" w:firstLine="720"/>
         <w:jc w:val="both"/>
         <w:rPr>
           <w:rFonts w:ascii="Times New Roman" w:cs="Times New Roman" w:eastAsia="Times New Roman" w:hAnsi="Times New Roman"/>
@@ -836,9 +819,456 @@
         </w:rPr>
         <w:drawing>
           <wp:inline distB="114300" distT="114300" distL="114300" distR="114300">
-            <wp:extent cx="5892916" cy="3500392"/>
+            <wp:extent cx="3079588" cy="2599437"/>
             <wp:effectExtent b="0" l="0" r="0" t="0"/>
-            <wp:docPr id="1" name="image3.png"/>
+            <wp:docPr id="6" name="image1.png"/>
+            <a:graphic>
+              <a:graphicData uri="http://schemas.openxmlformats.org/drawingml/2006/picture">
+                <pic:pic>
+                  <pic:nvPicPr>
+                    <pic:cNvPr id="0" name="image1.png"/>
+                    <pic:cNvPicPr preferRelativeResize="0"/>
+                  </pic:nvPicPr>
+                  <pic:blipFill>
+                    <a:blip r:embed="rId9"/>
+                    <a:srcRect b="0" l="0" r="0" t="0"/>
+                    <a:stretch>
+                      <a:fillRect/>
+                    </a:stretch>
+                  </pic:blipFill>
+                  <pic:spPr>
+                    <a:xfrm>
+                      <a:off x="0" y="0"/>
+                      <a:ext cx="3079588" cy="2599437"/>
+                    </a:xfrm>
+                    <a:prstGeom prst="rect"/>
+                    <a:ln/>
+                  </pic:spPr>
+                </pic:pic>
+              </a:graphicData>
+            </a:graphic>
+          </wp:inline>
+        </w:drawing>
+      </w:r>
+      <w:r>
+        <w:rPr>
+          <w:rtl w:val="0"/>
+        </w:rPr>
+      </w:r>
+    </w:p>
+    <w:p>
+      <w:pPr>
+        <w:jc w:val="center"/>
+        <w:rPr>
+          <w:rFonts w:ascii="Times New Roman" w:cs="Times New Roman" w:eastAsia="Times New Roman" w:hAnsi="Times New Roman"/>
+          <w:sz w:val="28"/>
+          <w:szCs w:val="28"/>
+        </w:rPr>
+      </w:pPr>
+      <w:r>
+        <w:rPr>
+          <w:rFonts w:ascii="Times New Roman" w:cs="Times New Roman" w:eastAsia="Times New Roman" w:hAnsi="Times New Roman"/>
+          <w:sz w:val="28"/>
+          <w:szCs w:val="28"/>
+          <w:rtl w:val="0"/>
+        </w:rPr>
+        <w:t xml:space="preserve">Рисунок 2 — Отчет по утечке данных от платформы Online Trade</w:t>
+      </w:r>
+    </w:p>
+    <w:p>
+      <w:pPr>
+        <w:jc w:val="left"/>
+        <w:rPr>
+          <w:rFonts w:ascii="Times New Roman" w:cs="Times New Roman" w:eastAsia="Times New Roman" w:hAnsi="Times New Roman"/>
+          <w:sz w:val="28"/>
+          <w:szCs w:val="28"/>
+        </w:rPr>
+      </w:pPr>
+      <w:r>
+        <w:rPr>
+          <w:rtl w:val="0"/>
+        </w:rPr>
+      </w:r>
+    </w:p>
+    <w:p>
+      <w:pPr>
+        <w:ind w:firstLine="720"/>
+        <w:jc w:val="left"/>
+        <w:rPr>
+          <w:rFonts w:ascii="Times New Roman" w:cs="Times New Roman" w:eastAsia="Times New Roman" w:hAnsi="Times New Roman"/>
+          <w:sz w:val="28"/>
+          <w:szCs w:val="28"/>
+        </w:rPr>
+      </w:pPr>
+      <w:r>
+        <w:rPr>
+          <w:rFonts w:ascii="Times New Roman" w:cs="Times New Roman" w:eastAsia="Times New Roman" w:hAnsi="Times New Roman"/>
+          <w:sz w:val="28"/>
+          <w:szCs w:val="28"/>
+          <w:rtl w:val="0"/>
+        </w:rPr>
+        <w:t xml:space="preserve">В опубликованной базе сервиса CDEK содержались 19 млн записей с email-адресами, именами и номерами телефонов клиентов курьерской службы (рисунок 3). Следует отметить, что достоверность этой утечки не подтверждена независимо, и она помечена как «unverified». Тем не менее, наличие данных в открытом доступе создает риски для целевой фишинговой атаки:</w:t>
+      </w:r>
+    </w:p>
+    <w:p>
+      <w:pPr>
+        <w:ind w:left="0" w:firstLine="0"/>
+        <w:jc w:val="left"/>
+        <w:rPr>
+          <w:rFonts w:ascii="Times New Roman" w:cs="Times New Roman" w:eastAsia="Times New Roman" w:hAnsi="Times New Roman"/>
+          <w:sz w:val="28"/>
+          <w:szCs w:val="28"/>
+        </w:rPr>
+      </w:pPr>
+      <w:r>
+        <w:rPr>
+          <w:rtl w:val="0"/>
+        </w:rPr>
+      </w:r>
+    </w:p>
+    <w:p>
+      <w:pPr>
+        <w:jc w:val="center"/>
+        <w:rPr>
+          <w:rFonts w:ascii="Times New Roman" w:cs="Times New Roman" w:eastAsia="Times New Roman" w:hAnsi="Times New Roman"/>
+          <w:sz w:val="28"/>
+          <w:szCs w:val="28"/>
+        </w:rPr>
+      </w:pPr>
+      <w:r>
+        <w:rPr>
+          <w:rFonts w:ascii="Times New Roman" w:cs="Times New Roman" w:eastAsia="Times New Roman" w:hAnsi="Times New Roman"/>
+          <w:sz w:val="28"/>
+          <w:szCs w:val="28"/>
+        </w:rPr>
+        <w:drawing>
+          <wp:inline distB="114300" distT="114300" distL="114300" distR="114300">
+            <wp:extent cx="3717311" cy="2938737"/>
+            <wp:effectExtent b="0" l="0" r="0" t="0"/>
+            <wp:docPr id="4" name="image6.png"/>
+            <a:graphic>
+              <a:graphicData uri="http://schemas.openxmlformats.org/drawingml/2006/picture">
+                <pic:pic>
+                  <pic:nvPicPr>
+                    <pic:cNvPr id="0" name="image6.png"/>
+                    <pic:cNvPicPr preferRelativeResize="0"/>
+                  </pic:nvPicPr>
+                  <pic:blipFill>
+                    <a:blip r:embed="rId10"/>
+                    <a:srcRect b="0" l="0" r="0" t="0"/>
+                    <a:stretch>
+                      <a:fillRect/>
+                    </a:stretch>
+                  </pic:blipFill>
+                  <pic:spPr>
+                    <a:xfrm>
+                      <a:off x="0" y="0"/>
+                      <a:ext cx="3717311" cy="2938737"/>
+                    </a:xfrm>
+                    <a:prstGeom prst="rect"/>
+                    <a:ln/>
+                  </pic:spPr>
+                </pic:pic>
+              </a:graphicData>
+            </a:graphic>
+          </wp:inline>
+        </w:drawing>
+      </w:r>
+      <w:r>
+        <w:rPr>
+          <w:rtl w:val="0"/>
+        </w:rPr>
+      </w:r>
+    </w:p>
+    <w:p>
+      <w:pPr>
+        <w:jc w:val="center"/>
+        <w:rPr>
+          <w:rFonts w:ascii="Times New Roman" w:cs="Times New Roman" w:eastAsia="Times New Roman" w:hAnsi="Times New Roman"/>
+          <w:sz w:val="28"/>
+          <w:szCs w:val="28"/>
+        </w:rPr>
+      </w:pPr>
+      <w:r>
+        <w:rPr>
+          <w:rFonts w:ascii="Times New Roman" w:cs="Times New Roman" w:eastAsia="Times New Roman" w:hAnsi="Times New Roman"/>
+          <w:sz w:val="28"/>
+          <w:szCs w:val="28"/>
+          <w:rtl w:val="0"/>
+        </w:rPr>
+        <w:t xml:space="preserve">Рисунок 3 — Отчет по утечке данных от платформы CDEK</w:t>
+      </w:r>
+    </w:p>
+    <w:p>
+      <w:pPr>
+        <w:ind w:firstLine="720"/>
+        <w:jc w:val="both"/>
+        <w:rPr>
+          <w:rFonts w:ascii="Times New Roman" w:cs="Times New Roman" w:eastAsia="Times New Roman" w:hAnsi="Times New Roman"/>
+          <w:sz w:val="28"/>
+          <w:szCs w:val="28"/>
+        </w:rPr>
+      </w:pPr>
+      <w:r>
+        <w:rPr>
+          <w:rFonts w:ascii="Times New Roman" w:cs="Times New Roman" w:eastAsia="Times New Roman" w:hAnsi="Times New Roman"/>
+          <w:sz w:val="28"/>
+          <w:szCs w:val="28"/>
+          <w:rtl w:val="0"/>
+        </w:rPr>
+        <w:t xml:space="preserve">В сервисе MyHeritage раскрыты email-адреса и хэши паролей (salted SHA-1), как показано на рисунке 4:</w:t>
+      </w:r>
+    </w:p>
+    <w:p>
+      <w:pPr>
+        <w:ind w:firstLine="720"/>
+        <w:jc w:val="both"/>
+        <w:rPr>
+          <w:rFonts w:ascii="Times New Roman" w:cs="Times New Roman" w:eastAsia="Times New Roman" w:hAnsi="Times New Roman"/>
+          <w:sz w:val="28"/>
+          <w:szCs w:val="28"/>
+        </w:rPr>
+      </w:pPr>
+      <w:r>
+        <w:rPr>
+          <w:rtl w:val="0"/>
+        </w:rPr>
+      </w:r>
+    </w:p>
+    <w:p>
+      <w:pPr>
+        <w:jc w:val="center"/>
+        <w:rPr>
+          <w:rFonts w:ascii="Times New Roman" w:cs="Times New Roman" w:eastAsia="Times New Roman" w:hAnsi="Times New Roman"/>
+          <w:sz w:val="28"/>
+          <w:szCs w:val="28"/>
+        </w:rPr>
+      </w:pPr>
+      <w:r>
+        <w:rPr>
+          <w:rFonts w:ascii="Times New Roman" w:cs="Times New Roman" w:eastAsia="Times New Roman" w:hAnsi="Times New Roman"/>
+          <w:sz w:val="28"/>
+          <w:szCs w:val="28"/>
+        </w:rPr>
+        <w:drawing>
+          <wp:inline distB="114300" distT="114300" distL="114300" distR="114300">
+            <wp:extent cx="4372928" cy="3300719"/>
+            <wp:effectExtent b="0" l="0" r="0" t="0"/>
+            <wp:docPr id="7" name="image4.png"/>
+            <a:graphic>
+              <a:graphicData uri="http://schemas.openxmlformats.org/drawingml/2006/picture">
+                <pic:pic>
+                  <pic:nvPicPr>
+                    <pic:cNvPr id="0" name="image4.png"/>
+                    <pic:cNvPicPr preferRelativeResize="0"/>
+                  </pic:nvPicPr>
+                  <pic:blipFill>
+                    <a:blip r:embed="rId11"/>
+                    <a:srcRect b="0" l="0" r="0" t="0"/>
+                    <a:stretch>
+                      <a:fillRect/>
+                    </a:stretch>
+                  </pic:blipFill>
+                  <pic:spPr>
+                    <a:xfrm>
+                      <a:off x="0" y="0"/>
+                      <a:ext cx="4372928" cy="3300719"/>
+                    </a:xfrm>
+                    <a:prstGeom prst="rect"/>
+                    <a:ln/>
+                  </pic:spPr>
+                </pic:pic>
+              </a:graphicData>
+            </a:graphic>
+          </wp:inline>
+        </w:drawing>
+      </w:r>
+      <w:r>
+        <w:rPr>
+          <w:rtl w:val="0"/>
+        </w:rPr>
+      </w:r>
+    </w:p>
+    <w:p>
+      <w:pPr>
+        <w:jc w:val="center"/>
+        <w:rPr>
+          <w:rFonts w:ascii="Times New Roman" w:cs="Times New Roman" w:eastAsia="Times New Roman" w:hAnsi="Times New Roman"/>
+          <w:sz w:val="28"/>
+          <w:szCs w:val="28"/>
+        </w:rPr>
+      </w:pPr>
+      <w:r>
+        <w:rPr>
+          <w:rFonts w:ascii="Times New Roman" w:cs="Times New Roman" w:eastAsia="Times New Roman" w:hAnsi="Times New Roman"/>
+          <w:sz w:val="28"/>
+          <w:szCs w:val="28"/>
+          <w:rtl w:val="0"/>
+        </w:rPr>
+        <w:t xml:space="preserve">Рисунок 4 — Отчет по утечке данных от платформы MyHeritage</w:t>
+      </w:r>
+    </w:p>
+    <w:p>
+      <w:pPr>
+        <w:jc w:val="left"/>
+        <w:rPr>
+          <w:rFonts w:ascii="Times New Roman" w:cs="Times New Roman" w:eastAsia="Times New Roman" w:hAnsi="Times New Roman"/>
+          <w:sz w:val="28"/>
+          <w:szCs w:val="28"/>
+        </w:rPr>
+      </w:pPr>
+      <w:r>
+        <w:br w:type="page"/>
+      </w:r>
+      <w:r>
+        <w:rPr>
+          <w:rtl w:val="0"/>
+        </w:rPr>
+      </w:r>
+    </w:p>
+    <w:p>
+      <w:pPr>
+        <w:jc w:val="left"/>
+        <w:rPr>
+          <w:rFonts w:ascii="Times New Roman" w:cs="Times New Roman" w:eastAsia="Times New Roman" w:hAnsi="Times New Roman"/>
+          <w:sz w:val="28"/>
+          <w:szCs w:val="28"/>
+        </w:rPr>
+      </w:pPr>
+      <w:r>
+        <w:rPr>
+          <w:rFonts w:ascii="Times New Roman" w:cs="Times New Roman" w:eastAsia="Times New Roman" w:hAnsi="Times New Roman"/>
+          <w:sz w:val="28"/>
+          <w:szCs w:val="28"/>
+          <w:rtl w:val="0"/>
+        </w:rPr>
+        <w:tab/>
+        <w:t xml:space="preserve">Также почта обнаружена в коллекциях утечек Cit0day и Collection #1, где скомпрометированы email и пароли (рисунки 5-6). Коллекция Cit0day включала данные из более чем 23 000 скомпрометированных сайтов. В ней содержались как хэши паролей, так и их расшифрованные (plain text) версии. Это делает утечку особенно опасной, поскольку злоумышленники могут напрямую использовать пароли для входа в другие аккаунты (атака типа credential stuffing):</w:t>
+      </w:r>
+    </w:p>
+    <w:p>
+      <w:pPr>
+        <w:jc w:val="left"/>
+        <w:rPr>
+          <w:rFonts w:ascii="Times New Roman" w:cs="Times New Roman" w:eastAsia="Times New Roman" w:hAnsi="Times New Roman"/>
+          <w:sz w:val="28"/>
+          <w:szCs w:val="28"/>
+        </w:rPr>
+      </w:pPr>
+      <w:r>
+        <w:rPr>
+          <w:rtl w:val="0"/>
+        </w:rPr>
+      </w:r>
+    </w:p>
+    <w:p>
+      <w:pPr>
+        <w:jc w:val="center"/>
+        <w:rPr>
+          <w:rFonts w:ascii="Times New Roman" w:cs="Times New Roman" w:eastAsia="Times New Roman" w:hAnsi="Times New Roman"/>
+          <w:sz w:val="28"/>
+          <w:szCs w:val="28"/>
+        </w:rPr>
+      </w:pPr>
+      <w:r>
+        <w:rPr>
+          <w:rFonts w:ascii="Times New Roman" w:cs="Times New Roman" w:eastAsia="Times New Roman" w:hAnsi="Times New Roman"/>
+          <w:sz w:val="28"/>
+          <w:szCs w:val="28"/>
+        </w:rPr>
+        <w:drawing>
+          <wp:inline distB="114300" distT="114300" distL="114300" distR="114300">
+            <wp:extent cx="3862802" cy="2910832"/>
+            <wp:effectExtent b="0" l="0" r="0" t="0"/>
+            <wp:docPr id="5" name="image5.png"/>
+            <a:graphic>
+              <a:graphicData uri="http://schemas.openxmlformats.org/drawingml/2006/picture">
+                <pic:pic>
+                  <pic:nvPicPr>
+                    <pic:cNvPr id="0" name="image5.png"/>
+                    <pic:cNvPicPr preferRelativeResize="0"/>
+                  </pic:nvPicPr>
+                  <pic:blipFill>
+                    <a:blip r:embed="rId12"/>
+                    <a:srcRect b="0" l="0" r="0" t="0"/>
+                    <a:stretch>
+                      <a:fillRect/>
+                    </a:stretch>
+                  </pic:blipFill>
+                  <pic:spPr>
+                    <a:xfrm>
+                      <a:off x="0" y="0"/>
+                      <a:ext cx="3862802" cy="2910832"/>
+                    </a:xfrm>
+                    <a:prstGeom prst="rect"/>
+                    <a:ln/>
+                  </pic:spPr>
+                </pic:pic>
+              </a:graphicData>
+            </a:graphic>
+          </wp:inline>
+        </w:drawing>
+      </w:r>
+      <w:r>
+        <w:rPr>
+          <w:rtl w:val="0"/>
+        </w:rPr>
+      </w:r>
+    </w:p>
+    <w:p>
+      <w:pPr>
+        <w:jc w:val="center"/>
+        <w:rPr>
+          <w:rFonts w:ascii="Times New Roman" w:cs="Times New Roman" w:eastAsia="Times New Roman" w:hAnsi="Times New Roman"/>
+          <w:sz w:val="28"/>
+          <w:szCs w:val="28"/>
+        </w:rPr>
+      </w:pPr>
+      <w:r>
+        <w:rPr>
+          <w:rFonts w:ascii="Times New Roman" w:cs="Times New Roman" w:eastAsia="Times New Roman" w:hAnsi="Times New Roman"/>
+          <w:sz w:val="28"/>
+          <w:szCs w:val="28"/>
+          <w:rtl w:val="0"/>
+        </w:rPr>
+        <w:t xml:space="preserve">Рисунок 5 — Отчет по утечке данных в коллекции Cit0day </w:t>
+      </w:r>
+    </w:p>
+    <w:p>
+      <w:pPr>
+        <w:jc w:val="center"/>
+        <w:rPr>
+          <w:rFonts w:ascii="Times New Roman" w:cs="Times New Roman" w:eastAsia="Times New Roman" w:hAnsi="Times New Roman"/>
+          <w:sz w:val="28"/>
+          <w:szCs w:val="28"/>
+        </w:rPr>
+      </w:pPr>
+      <w:r>
+        <w:rPr>
+          <w:rtl w:val="0"/>
+        </w:rPr>
+      </w:r>
+    </w:p>
+    <w:p>
+      <w:pPr>
+        <w:jc w:val="center"/>
+        <w:rPr>
+          <w:rFonts w:ascii="Times New Roman" w:cs="Times New Roman" w:eastAsia="Times New Roman" w:hAnsi="Times New Roman"/>
+          <w:sz w:val="28"/>
+          <w:szCs w:val="28"/>
+        </w:rPr>
+      </w:pPr>
+      <w:r>
+        <w:rPr>
+          <w:rFonts w:ascii="Times New Roman" w:cs="Times New Roman" w:eastAsia="Times New Roman" w:hAnsi="Times New Roman"/>
+          <w:sz w:val="28"/>
+          <w:szCs w:val="28"/>
+        </w:rPr>
+        <w:drawing>
+          <wp:inline distB="114300" distT="114300" distL="114300" distR="114300">
+            <wp:extent cx="3923402" cy="3062610"/>
+            <wp:effectExtent b="0" l="0" r="0" t="0"/>
+            <wp:docPr id="8" name="image3.png"/>
             <a:graphic>
               <a:graphicData uri="http://schemas.openxmlformats.org/drawingml/2006/picture">
                 <pic:pic>
@@ -847,7 +1277,169 @@
                     <pic:cNvPicPr preferRelativeResize="0"/>
                   </pic:nvPicPr>
                   <pic:blipFill>
-                    <a:blip r:embed="rId9"/>
+                    <a:blip r:embed="rId13"/>
+                    <a:srcRect b="0" l="0" r="0" t="0"/>
+                    <a:stretch>
+                      <a:fillRect/>
+                    </a:stretch>
+                  </pic:blipFill>
+                  <pic:spPr>
+                    <a:xfrm>
+                      <a:off x="0" y="0"/>
+                      <a:ext cx="3923402" cy="3062610"/>
+                    </a:xfrm>
+                    <a:prstGeom prst="rect"/>
+                    <a:ln/>
+                  </pic:spPr>
+                </pic:pic>
+              </a:graphicData>
+            </a:graphic>
+          </wp:inline>
+        </w:drawing>
+      </w:r>
+      <w:r>
+        <w:rPr>
+          <w:rtl w:val="0"/>
+        </w:rPr>
+      </w:r>
+    </w:p>
+    <w:p>
+      <w:pPr>
+        <w:jc w:val="center"/>
+        <w:rPr>
+          <w:rFonts w:ascii="Times New Roman" w:cs="Times New Roman" w:eastAsia="Times New Roman" w:hAnsi="Times New Roman"/>
+          <w:sz w:val="28"/>
+          <w:szCs w:val="28"/>
+        </w:rPr>
+      </w:pPr>
+      <w:r>
+        <w:rPr>
+          <w:rFonts w:ascii="Times New Roman" w:cs="Times New Roman" w:eastAsia="Times New Roman" w:hAnsi="Times New Roman"/>
+          <w:sz w:val="28"/>
+          <w:szCs w:val="28"/>
+          <w:rtl w:val="0"/>
+        </w:rPr>
+        <w:t xml:space="preserve">Рисунок 6 — Отчет по утечке данных в коллекции Collection #1</w:t>
+      </w:r>
+      <w:r>
+        <w:br w:type="page"/>
+      </w:r>
+      <w:r>
+        <w:rPr>
+          <w:rtl w:val="0"/>
+        </w:rPr>
+      </w:r>
+    </w:p>
+    <w:p>
+      <w:pPr>
+        <w:pStyle w:val="Heading2"/>
+        <w:spacing w:after="0" w:line="480" w:lineRule="auto"/>
+        <w:jc w:val="both"/>
+        <w:rPr>
+          <w:rFonts w:ascii="Times New Roman" w:cs="Times New Roman" w:eastAsia="Times New Roman" w:hAnsi="Times New Roman"/>
+          <w:sz w:val="28"/>
+          <w:szCs w:val="28"/>
+        </w:rPr>
+      </w:pPr>
+      <w:bookmarkStart w:colFirst="0" w:colLast="0" w:name="_eyal6xhhy05g" w:id="2"/>
+      <w:bookmarkEnd w:id="2"/>
+      <w:r>
+        <w:rPr>
+          <w:rFonts w:ascii="Times New Roman" w:cs="Times New Roman" w:eastAsia="Times New Roman" w:hAnsi="Times New Roman"/>
+          <w:sz w:val="28"/>
+          <w:szCs w:val="28"/>
+          <w:rtl w:val="0"/>
+        </w:rPr>
+        <w:t xml:space="preserve">Аудит публичных данных в социальных сетях</w:t>
+      </w:r>
+    </w:p>
+    <w:p>
+      <w:pPr>
+        <w:ind w:left="0" w:firstLine="0"/>
+        <w:jc w:val="both"/>
+        <w:rPr>
+          <w:rFonts w:ascii="Times New Roman" w:cs="Times New Roman" w:eastAsia="Times New Roman" w:hAnsi="Times New Roman"/>
+          <w:sz w:val="28"/>
+          <w:szCs w:val="28"/>
+        </w:rPr>
+      </w:pPr>
+      <w:r>
+        <w:rPr>
+          <w:rFonts w:ascii="Times New Roman" w:cs="Times New Roman" w:eastAsia="Times New Roman" w:hAnsi="Times New Roman"/>
+          <w:sz w:val="28"/>
+          <w:szCs w:val="28"/>
+          <w:rtl w:val="0"/>
+        </w:rPr>
+        <w:tab/>
+        <w:t xml:space="preserve">Проведен анализ профилей в следующих платформах:</w:t>
+      </w:r>
+    </w:p>
+    <w:p>
+      <w:pPr>
+        <w:ind w:left="0" w:firstLine="720"/>
+        <w:jc w:val="both"/>
+        <w:rPr>
+          <w:rFonts w:ascii="Times New Roman" w:cs="Times New Roman" w:eastAsia="Times New Roman" w:hAnsi="Times New Roman"/>
+          <w:sz w:val="28"/>
+          <w:szCs w:val="28"/>
+        </w:rPr>
+      </w:pPr>
+      <w:r>
+        <w:rPr>
+          <w:rFonts w:ascii="Times New Roman" w:cs="Times New Roman" w:eastAsia="Times New Roman" w:hAnsi="Times New Roman"/>
+          <w:sz w:val="28"/>
+          <w:szCs w:val="28"/>
+          <w:rtl w:val="0"/>
+        </w:rPr>
+        <w:t xml:space="preserve">1) ВКонтакте: для пользователей вне списка друзей доступны только имя и фамилия, аватарка профиля не содержит изображения меня в жизни, видно подписки на группы, связанные с ИТМО (то есть можно предположить город и учебное заведение), как показано на рисунке 7. </w:t>
+      </w:r>
+    </w:p>
+    <w:p>
+      <w:pPr>
+        <w:ind w:left="0" w:firstLine="720"/>
+        <w:jc w:val="both"/>
+        <w:rPr>
+          <w:rFonts w:ascii="Times New Roman" w:cs="Times New Roman" w:eastAsia="Times New Roman" w:hAnsi="Times New Roman"/>
+          <w:sz w:val="28"/>
+          <w:szCs w:val="28"/>
+        </w:rPr>
+      </w:pPr>
+      <w:r>
+        <w:rPr>
+          <w:rtl w:val="0"/>
+        </w:rPr>
+      </w:r>
+    </w:p>
+    <w:p>
+      <w:pPr>
+        <w:ind w:left="0" w:firstLine="0"/>
+        <w:jc w:val="center"/>
+        <w:rPr>
+          <w:rFonts w:ascii="Times New Roman" w:cs="Times New Roman" w:eastAsia="Times New Roman" w:hAnsi="Times New Roman"/>
+          <w:sz w:val="28"/>
+          <w:szCs w:val="28"/>
+        </w:rPr>
+      </w:pPr>
+      <w:r>
+        <w:rPr>
+          <w:rFonts w:ascii="Times New Roman" w:cs="Times New Roman" w:eastAsia="Times New Roman" w:hAnsi="Times New Roman"/>
+          <w:sz w:val="28"/>
+          <w:szCs w:val="28"/>
+        </w:rPr>
+        <w:drawing>
+          <wp:inline distB="114300" distT="114300" distL="114300" distR="114300">
+            <wp:extent cx="5892916" cy="3500392"/>
+            <wp:effectExtent b="0" l="0" r="0" t="0"/>
+            <wp:docPr id="1" name="image7.png"/>
+            <a:graphic>
+              <a:graphicData uri="http://schemas.openxmlformats.org/drawingml/2006/picture">
+                <pic:pic>
+                  <pic:nvPicPr>
+                    <pic:cNvPr id="0" name="image7.png"/>
+                    <pic:cNvPicPr preferRelativeResize="0"/>
+                  </pic:nvPicPr>
+                  <pic:blipFill>
+                    <a:blip r:embed="rId14"/>
                     <a:srcRect b="0" l="0" r="0" t="0"/>
                     <a:stretch>
                       <a:fillRect/>
@@ -889,7 +1481,7 @@
           <w:szCs w:val="28"/>
           <w:rtl w:val="0"/>
         </w:rPr>
-        <w:t xml:space="preserve">Рисунок 2 — Доступные данные на странице ВКонтакте</w:t>
+        <w:t xml:space="preserve">Рисунок 7 — Доступные данные на странице ВКонтакте</w:t>
       </w:r>
     </w:p>
     <w:p>
@@ -964,7 +1556,7 @@
           <w:szCs w:val="28"/>
           <w:rtl w:val="0"/>
         </w:rPr>
-        <w:t xml:space="preserve">2) Telegram: отображается имя, фамилия, никнейм и фото профиля, раздел «О себе» не заполнен. Номер телефона доступен только контактам, как показано на рисунке 3.</w:t>
+        <w:t xml:space="preserve">2) Telegram: отображается имя, фамилия, никнейм и фото профиля, раздел «О себе» не заполнен, а прикрепленного telegram-канала нет. Номер телефона доступен только контактам, как показано на рисунке 8.</w:t>
       </w:r>
     </w:p>
     <w:p>
@@ -1003,16 +1595,16 @@
           <wp:inline distB="114300" distT="114300" distL="114300" distR="114300">
             <wp:extent cx="4621366" cy="3252072"/>
             <wp:effectExtent b="0" l="0" r="0" t="0"/>
-            <wp:docPr id="3" name="image1.png"/>
+            <wp:docPr id="3" name="image8.png"/>
             <a:graphic>
               <a:graphicData uri="http://schemas.openxmlformats.org/drawingml/2006/picture">
                 <pic:pic>
                   <pic:nvPicPr>
-                    <pic:cNvPr id="0" name="image1.png"/>
+                    <pic:cNvPr id="0" name="image8.png"/>
                     <pic:cNvPicPr preferRelativeResize="0"/>
                   </pic:nvPicPr>
                   <pic:blipFill>
-                    <a:blip r:embed="rId10"/>
+                    <a:blip r:embed="rId15"/>
                     <a:srcRect b="0" l="0" r="0" t="0"/>
                     <a:stretch>
                       <a:fillRect/>
@@ -1070,7 +1662,7 @@
           <w:szCs w:val="28"/>
           <w:rtl w:val="0"/>
         </w:rPr>
-        <w:t xml:space="preserve">Рисунок 3 — Доступные данные для аккаунта в Telegram</w:t>
+        <w:t xml:space="preserve">Рисунок 8 — Доступные данные для аккаунта в Telegram</w:t>
       </w:r>
     </w:p>
     <w:p>
@@ -1101,8 +1693,8 @@
           <w:szCs w:val="28"/>
         </w:rPr>
       </w:pPr>
-      <w:bookmarkStart w:colFirst="0" w:colLast="0" w:name="_o7ig75z5t353" w:id="4"/>
-      <w:bookmarkEnd w:id="4"/>
+      <w:bookmarkStart w:colFirst="0" w:colLast="0" w:name="_o7ig75z5t353" w:id="3"/>
+      <w:bookmarkEnd w:id="3"/>
       <w:r>
         <w:rPr>
           <w:rFonts w:ascii="Times New Roman" w:cs="Times New Roman" w:eastAsia="Times New Roman" w:hAnsi="Times New Roman"/>
@@ -1268,6 +1860,7 @@
           <w:ilvl w:val="0"/>
           <w:numId w:val="1"/>
         </w:numPr>
+        <w:spacing w:after="0" w:afterAutospacing="0"/>
         <w:ind w:left="720" w:hanging="360"/>
         <w:jc w:val="both"/>
         <w:rPr>
@@ -1289,6 +1882,31 @@
     </w:p>
     <w:p>
       <w:pPr>
+        <w:numPr>
+          <w:ilvl w:val="0"/>
+          <w:numId w:val="1"/>
+        </w:numPr>
+        <w:ind w:left="720" w:hanging="360"/>
+        <w:jc w:val="both"/>
+        <w:rPr>
+          <w:rFonts w:ascii="Times New Roman" w:cs="Times New Roman" w:eastAsia="Times New Roman" w:hAnsi="Times New Roman"/>
+          <w:sz w:val="28"/>
+          <w:szCs w:val="28"/>
+          <w:u w:val="none"/>
+        </w:rPr>
+      </w:pPr>
+      <w:r>
+        <w:rPr>
+          <w:rFonts w:ascii="Times New Roman" w:cs="Times New Roman" w:eastAsia="Times New Roman" w:hAnsi="Times New Roman"/>
+          <w:sz w:val="28"/>
+          <w:szCs w:val="28"/>
+          <w:rtl w:val="0"/>
+        </w:rPr>
+        <w:t xml:space="preserve">Не публиковать в профиле прямые ссылки на мои аккаунты в других сервисах.</w:t>
+      </w:r>
+    </w:p>
+    <w:p>
+      <w:pPr>
         <w:ind w:left="0" w:firstLine="0"/>
         <w:jc w:val="both"/>
         <w:rPr>
@@ -1304,7 +1922,7 @@
       </w:r>
     </w:p>
     <w:sectPr>
-      <w:headerReference r:id="rId11" w:type="default"/>
+      <w:headerReference r:id="rId16" w:type="default"/>
       <w:pgSz w:h="16838" w:w="11906" w:orient="portrait"/>
       <w:pgMar w:bottom="567" w:top="1134" w:left="1701" w:right="851" w:header="709" w:footer="709"/>
       <w:pgNumType w:start="1"/>

</xml_diff>